<commit_message>
FIFO Design - Overhaul
</commit_message>
<xml_diff>
--- a/FIFO Design/PDF/Noman_Rafiq_FIFO_Summary.docx
+++ b/FIFO Design/PDF/Noman_Rafiq_FIFO_Summary.docx
@@ -223,12 +223,12 @@
           <wp:inline distB="114300" distT="114300" distL="114300" distR="114300">
             <wp:extent cx="5519738" cy="2749609"/>
             <wp:effectExtent b="0" l="0" r="0" t="0"/>
-            <wp:docPr id="5" name="image2.jpg"/>
+            <wp:docPr id="5" name="image4.jpg"/>
             <a:graphic>
               <a:graphicData uri="http://schemas.openxmlformats.org/drawingml/2006/picture">
                 <pic:pic>
                   <pic:nvPicPr>
-                    <pic:cNvPr id="0" name="image2.jpg"/>
+                    <pic:cNvPr id="0" name="image4.jpg"/>
                     <pic:cNvPicPr preferRelativeResize="0"/>
                   </pic:nvPicPr>
                   <pic:blipFill>
@@ -724,6 +724,43 @@
           <w:shd w:fill="efefef" w:val="clear"/>
           <w:rtl w:val="0"/>
         </w:rPr>
+        <w:t xml:space="preserve">    integer i;</w:t>
+      </w:r>
+    </w:p>
+    <w:p>
+      <w:pPr>
+        <w:ind w:left="1440" w:firstLine="0"/>
+        <w:rPr>
+          <w:rFonts w:ascii="Roboto Mono" w:cs="Roboto Mono" w:eastAsia="Roboto Mono" w:hAnsi="Roboto Mono"/>
+          <w:sz w:val="20"/>
+          <w:szCs w:val="20"/>
+          <w:shd w:fill="efefef" w:val="clear"/>
+        </w:rPr>
+      </w:pPr>
+      <w:r>
+        <w:rPr>
+          <w:rtl w:val="0"/>
+        </w:rPr>
+      </w:r>
+    </w:p>
+    <w:p>
+      <w:pPr>
+        <w:ind w:left="1440" w:firstLine="0"/>
+        <w:rPr>
+          <w:rFonts w:ascii="Roboto Mono" w:cs="Roboto Mono" w:eastAsia="Roboto Mono" w:hAnsi="Roboto Mono"/>
+          <w:sz w:val="20"/>
+          <w:szCs w:val="20"/>
+          <w:shd w:fill="efefef" w:val="clear"/>
+        </w:rPr>
+      </w:pPr>
+      <w:r>
+        <w:rPr>
+          <w:rFonts w:ascii="Roboto Mono" w:cs="Roboto Mono" w:eastAsia="Roboto Mono" w:hAnsi="Roboto Mono"/>
+          <w:sz w:val="20"/>
+          <w:szCs w:val="20"/>
+          <w:shd w:fill="efefef" w:val="clear"/>
+          <w:rtl w:val="0"/>
+        </w:rPr>
         <w:t xml:space="preserve">    //Empty &amp; Full Logic</w:t>
       </w:r>
     </w:p>
@@ -787,7 +824,7 @@
           <w:shd w:fill="efefef" w:val="clear"/>
           <w:rtl w:val="0"/>
         </w:rPr>
-        <w:t xml:space="preserve"> </w:t>
+        <w:t xml:space="preserve">  </w:t>
       </w:r>
     </w:p>
     <w:p>
@@ -1050,6 +1087,69 @@
           <w:shd w:fill="efefef" w:val="clear"/>
           <w:rtl w:val="0"/>
         </w:rPr>
+        <w:t xml:space="preserve">        for (i = 0; i &lt; ADDRESS_DEPTH; i = i + 1) begin</w:t>
+      </w:r>
+    </w:p>
+    <w:p>
+      <w:pPr>
+        <w:ind w:left="1440" w:firstLine="0"/>
+        <w:rPr>
+          <w:rFonts w:ascii="Roboto Mono" w:cs="Roboto Mono" w:eastAsia="Roboto Mono" w:hAnsi="Roboto Mono"/>
+          <w:sz w:val="20"/>
+          <w:szCs w:val="20"/>
+          <w:shd w:fill="efefef" w:val="clear"/>
+        </w:rPr>
+      </w:pPr>
+      <w:r>
+        <w:rPr>
+          <w:rFonts w:ascii="Roboto Mono" w:cs="Roboto Mono" w:eastAsia="Roboto Mono" w:hAnsi="Roboto Mono"/>
+          <w:sz w:val="20"/>
+          <w:szCs w:val="20"/>
+          <w:shd w:fill="efefef" w:val="clear"/>
+          <w:rtl w:val="0"/>
+        </w:rPr>
+        <w:t xml:space="preserve">            memory[i] &lt;= {DATA_SIZE{1'b0}};</w:t>
+      </w:r>
+    </w:p>
+    <w:p>
+      <w:pPr>
+        <w:ind w:left="1440" w:firstLine="0"/>
+        <w:rPr>
+          <w:rFonts w:ascii="Roboto Mono" w:cs="Roboto Mono" w:eastAsia="Roboto Mono" w:hAnsi="Roboto Mono"/>
+          <w:sz w:val="20"/>
+          <w:szCs w:val="20"/>
+          <w:shd w:fill="efefef" w:val="clear"/>
+        </w:rPr>
+      </w:pPr>
+      <w:r>
+        <w:rPr>
+          <w:rFonts w:ascii="Roboto Mono" w:cs="Roboto Mono" w:eastAsia="Roboto Mono" w:hAnsi="Roboto Mono"/>
+          <w:sz w:val="20"/>
+          <w:szCs w:val="20"/>
+          <w:shd w:fill="efefef" w:val="clear"/>
+          <w:rtl w:val="0"/>
+        </w:rPr>
+        <w:t xml:space="preserve">        end</w:t>
+      </w:r>
+    </w:p>
+    <w:p>
+      <w:pPr>
+        <w:ind w:left="1440" w:firstLine="0"/>
+        <w:rPr>
+          <w:rFonts w:ascii="Roboto Mono" w:cs="Roboto Mono" w:eastAsia="Roboto Mono" w:hAnsi="Roboto Mono"/>
+          <w:sz w:val="20"/>
+          <w:szCs w:val="20"/>
+          <w:shd w:fill="efefef" w:val="clear"/>
+        </w:rPr>
+      </w:pPr>
+      <w:r>
+        <w:rPr>
+          <w:rFonts w:ascii="Roboto Mono" w:cs="Roboto Mono" w:eastAsia="Roboto Mono" w:hAnsi="Roboto Mono"/>
+          <w:sz w:val="20"/>
+          <w:szCs w:val="20"/>
+          <w:shd w:fill="efefef" w:val="clear"/>
+          <w:rtl w:val="0"/>
+        </w:rPr>
         <w:t xml:space="preserve">    end else begin</w:t>
       </w:r>
     </w:p>
@@ -1948,7 +2048,7 @@
           <w:shd w:fill="efefef" w:val="clear"/>
           <w:rtl w:val="0"/>
         </w:rPr>
-        <w:t xml:space="preserve">            data_out = 'bx; // X value when pop is not active or FIFO is empty</w:t>
+        <w:t xml:space="preserve">            data_out = 8'b0; // 0 value when pop is not active or FIFO is empty</w:t>
       </w:r>
     </w:p>
     <w:p>
@@ -2101,6 +2201,22 @@
       </w:pPr>
       <w:r>
         <w:rPr>
+          <w:rtl w:val="0"/>
+        </w:rPr>
+      </w:r>
+    </w:p>
+    <w:p>
+      <w:pPr>
+        <w:ind w:left="1440" w:firstLine="0"/>
+        <w:rPr>
+          <w:rFonts w:ascii="Roboto Mono" w:cs="Roboto Mono" w:eastAsia="Roboto Mono" w:hAnsi="Roboto Mono"/>
+          <w:sz w:val="20"/>
+          <w:szCs w:val="20"/>
+          <w:shd w:fill="efefef" w:val="clear"/>
+        </w:rPr>
+      </w:pPr>
+      <w:r>
+        <w:rPr>
           <w:rFonts w:ascii="Roboto Mono" w:cs="Roboto Mono" w:eastAsia="Roboto Mono" w:hAnsi="Roboto Mono"/>
           <w:sz w:val="20"/>
           <w:szCs w:val="20"/>
@@ -3096,28 +3212,28 @@
           <w:shd w:fill="efefef" w:val="clear"/>
           <w:rtl w:val="0"/>
         </w:rPr>
-        <w:t xml:space="preserve">        // Test case: Push to full</w:t>
-      </w:r>
-    </w:p>
-    <w:p>
-      <w:pPr>
-        <w:ind w:left="1440" w:firstLine="0"/>
-        <w:rPr>
-          <w:rFonts w:ascii="Roboto Mono" w:cs="Roboto Mono" w:eastAsia="Roboto Mono" w:hAnsi="Roboto Mono"/>
-          <w:sz w:val="20"/>
-          <w:szCs w:val="20"/>
-          <w:shd w:fill="efefef" w:val="clear"/>
-        </w:rPr>
-      </w:pPr>
-      <w:r>
-        <w:rPr>
-          <w:rFonts w:ascii="Roboto Mono" w:cs="Roboto Mono" w:eastAsia="Roboto Mono" w:hAnsi="Roboto Mono"/>
-          <w:sz w:val="20"/>
-          <w:szCs w:val="20"/>
-          <w:shd w:fill="efefef" w:val="clear"/>
-          <w:rtl w:val="0"/>
-        </w:rPr>
-        <w:t xml:space="preserve">        $display("Test case: Push to full");</w:t>
+        <w:t xml:space="preserve">        // Test case: Pushing until Full</w:t>
+      </w:r>
+    </w:p>
+    <w:p>
+      <w:pPr>
+        <w:ind w:left="1440" w:firstLine="0"/>
+        <w:rPr>
+          <w:rFonts w:ascii="Roboto Mono" w:cs="Roboto Mono" w:eastAsia="Roboto Mono" w:hAnsi="Roboto Mono"/>
+          <w:sz w:val="20"/>
+          <w:szCs w:val="20"/>
+          <w:shd w:fill="efefef" w:val="clear"/>
+        </w:rPr>
+      </w:pPr>
+      <w:r>
+        <w:rPr>
+          <w:rFonts w:ascii="Roboto Mono" w:cs="Roboto Mono" w:eastAsia="Roboto Mono" w:hAnsi="Roboto Mono"/>
+          <w:sz w:val="20"/>
+          <w:szCs w:val="20"/>
+          <w:shd w:fill="efefef" w:val="clear"/>
+          <w:rtl w:val="0"/>
+        </w:rPr>
+        <w:t xml:space="preserve">        $display("Test case: Pushing Until full");</w:t>
       </w:r>
     </w:p>
     <w:p>
@@ -3279,13 +3395,29 @@
       </w:pPr>
       <w:r>
         <w:rPr>
-          <w:rFonts w:ascii="Roboto Mono" w:cs="Roboto Mono" w:eastAsia="Roboto Mono" w:hAnsi="Roboto Mono"/>
-          <w:sz w:val="20"/>
-          <w:szCs w:val="20"/>
-          <w:shd w:fill="efefef" w:val="clear"/>
-          <w:rtl w:val="0"/>
-        </w:rPr>
-        <w:t xml:space="preserve">        @(negedge clk)</w:t>
+          <w:rtl w:val="0"/>
+        </w:rPr>
+      </w:r>
+    </w:p>
+    <w:p>
+      <w:pPr>
+        <w:ind w:left="1440" w:firstLine="0"/>
+        <w:rPr>
+          <w:rFonts w:ascii="Roboto Mono" w:cs="Roboto Mono" w:eastAsia="Roboto Mono" w:hAnsi="Roboto Mono"/>
+          <w:sz w:val="20"/>
+          <w:szCs w:val="20"/>
+          <w:shd w:fill="efefef" w:val="clear"/>
+        </w:rPr>
+      </w:pPr>
+      <w:r>
+        <w:rPr>
+          <w:rFonts w:ascii="Roboto Mono" w:cs="Roboto Mono" w:eastAsia="Roboto Mono" w:hAnsi="Roboto Mono"/>
+          <w:sz w:val="20"/>
+          <w:szCs w:val="20"/>
+          <w:shd w:fill="efefef" w:val="clear"/>
+          <w:rtl w:val="0"/>
+        </w:rPr>
+        <w:t xml:space="preserve">        @(negedge clk);</w:t>
       </w:r>
     </w:p>
     <w:p>
@@ -3364,28 +3496,28 @@
           <w:shd w:fill="efefef" w:val="clear"/>
           <w:rtl w:val="0"/>
         </w:rPr>
-        <w:t xml:space="preserve">        // Test case: Pop to empty</w:t>
-      </w:r>
-    </w:p>
-    <w:p>
-      <w:pPr>
-        <w:ind w:left="1440" w:firstLine="0"/>
-        <w:rPr>
-          <w:rFonts w:ascii="Roboto Mono" w:cs="Roboto Mono" w:eastAsia="Roboto Mono" w:hAnsi="Roboto Mono"/>
-          <w:sz w:val="20"/>
-          <w:szCs w:val="20"/>
-          <w:shd w:fill="efefef" w:val="clear"/>
-        </w:rPr>
-      </w:pPr>
-      <w:r>
-        <w:rPr>
-          <w:rFonts w:ascii="Roboto Mono" w:cs="Roboto Mono" w:eastAsia="Roboto Mono" w:hAnsi="Roboto Mono"/>
-          <w:sz w:val="20"/>
-          <w:szCs w:val="20"/>
-          <w:shd w:fill="efefef" w:val="clear"/>
-          <w:rtl w:val="0"/>
-        </w:rPr>
-        <w:t xml:space="preserve">        $display("Test case: Pop to empty");</w:t>
+        <w:t xml:space="preserve">        // Test case: Popping until empty</w:t>
+      </w:r>
+    </w:p>
+    <w:p>
+      <w:pPr>
+        <w:ind w:left="1440" w:firstLine="0"/>
+        <w:rPr>
+          <w:rFonts w:ascii="Roboto Mono" w:cs="Roboto Mono" w:eastAsia="Roboto Mono" w:hAnsi="Roboto Mono"/>
+          <w:sz w:val="20"/>
+          <w:szCs w:val="20"/>
+          <w:shd w:fill="efefef" w:val="clear"/>
+        </w:rPr>
+      </w:pPr>
+      <w:r>
+        <w:rPr>
+          <w:rFonts w:ascii="Roboto Mono" w:cs="Roboto Mono" w:eastAsia="Roboto Mono" w:hAnsi="Roboto Mono"/>
+          <w:sz w:val="20"/>
+          <w:szCs w:val="20"/>
+          <w:shd w:fill="efefef" w:val="clear"/>
+          <w:rtl w:val="0"/>
+        </w:rPr>
+        <w:t xml:space="preserve">        $display("Test case: Popping Until empty");</w:t>
       </w:r>
     </w:p>
     <w:p>
@@ -3469,6 +3601,48 @@
           <w:shd w:fill="efefef" w:val="clear"/>
           <w:rtl w:val="0"/>
         </w:rPr>
+        <w:t xml:space="preserve">            @(negedge clk);</w:t>
+      </w:r>
+    </w:p>
+    <w:p>
+      <w:pPr>
+        <w:ind w:left="1440" w:firstLine="0"/>
+        <w:rPr>
+          <w:rFonts w:ascii="Roboto Mono" w:cs="Roboto Mono" w:eastAsia="Roboto Mono" w:hAnsi="Roboto Mono"/>
+          <w:sz w:val="20"/>
+          <w:szCs w:val="20"/>
+          <w:shd w:fill="efefef" w:val="clear"/>
+        </w:rPr>
+      </w:pPr>
+      <w:r>
+        <w:rPr>
+          <w:rFonts w:ascii="Roboto Mono" w:cs="Roboto Mono" w:eastAsia="Roboto Mono" w:hAnsi="Roboto Mono"/>
+          <w:sz w:val="20"/>
+          <w:szCs w:val="20"/>
+          <w:shd w:fill="efefef" w:val="clear"/>
+          <w:rtl w:val="0"/>
+        </w:rPr>
+        <w:t xml:space="preserve">            if (data_out != i) $display("Error: FIFO data mismatch. Expected %d, Got %d", i, data_out);</w:t>
+      </w:r>
+    </w:p>
+    <w:p>
+      <w:pPr>
+        <w:ind w:left="1440" w:firstLine="0"/>
+        <w:rPr>
+          <w:rFonts w:ascii="Roboto Mono" w:cs="Roboto Mono" w:eastAsia="Roboto Mono" w:hAnsi="Roboto Mono"/>
+          <w:sz w:val="20"/>
+          <w:szCs w:val="20"/>
+          <w:shd w:fill="efefef" w:val="clear"/>
+        </w:rPr>
+      </w:pPr>
+      <w:r>
+        <w:rPr>
+          <w:rFonts w:ascii="Roboto Mono" w:cs="Roboto Mono" w:eastAsia="Roboto Mono" w:hAnsi="Roboto Mono"/>
+          <w:sz w:val="20"/>
+          <w:szCs w:val="20"/>
+          <w:shd w:fill="efefef" w:val="clear"/>
+          <w:rtl w:val="0"/>
+        </w:rPr>
         <w:t xml:space="preserve">        end</w:t>
       </w:r>
     </w:p>
@@ -3526,13 +3700,29 @@
       </w:pPr>
       <w:r>
         <w:rPr>
-          <w:rFonts w:ascii="Roboto Mono" w:cs="Roboto Mono" w:eastAsia="Roboto Mono" w:hAnsi="Roboto Mono"/>
-          <w:sz w:val="20"/>
-          <w:szCs w:val="20"/>
-          <w:shd w:fill="efefef" w:val="clear"/>
-          <w:rtl w:val="0"/>
-        </w:rPr>
-        <w:t xml:space="preserve">        @(negedge clk)</w:t>
+          <w:rtl w:val="0"/>
+        </w:rPr>
+      </w:r>
+    </w:p>
+    <w:p>
+      <w:pPr>
+        <w:ind w:left="1440" w:firstLine="0"/>
+        <w:rPr>
+          <w:rFonts w:ascii="Roboto Mono" w:cs="Roboto Mono" w:eastAsia="Roboto Mono" w:hAnsi="Roboto Mono"/>
+          <w:sz w:val="20"/>
+          <w:szCs w:val="20"/>
+          <w:shd w:fill="efefef" w:val="clear"/>
+        </w:rPr>
+      </w:pPr>
+      <w:r>
+        <w:rPr>
+          <w:rFonts w:ascii="Roboto Mono" w:cs="Roboto Mono" w:eastAsia="Roboto Mono" w:hAnsi="Roboto Mono"/>
+          <w:sz w:val="20"/>
+          <w:szCs w:val="20"/>
+          <w:shd w:fill="efefef" w:val="clear"/>
+          <w:rtl w:val="0"/>
+        </w:rPr>
+        <w:t xml:space="preserve">        @(negedge clk);</w:t>
       </w:r>
     </w:p>
     <w:p>
@@ -3632,6 +3822,27 @@
           <w:shd w:fill="efefef" w:val="clear"/>
           <w:rtl w:val="0"/>
         </w:rPr>
+        <w:t xml:space="preserve">        $display("Test case: Simultaneous push and pop");</w:t>
+      </w:r>
+    </w:p>
+    <w:p>
+      <w:pPr>
+        <w:ind w:left="1440" w:firstLine="0"/>
+        <w:rPr>
+          <w:rFonts w:ascii="Roboto Mono" w:cs="Roboto Mono" w:eastAsia="Roboto Mono" w:hAnsi="Roboto Mono"/>
+          <w:sz w:val="20"/>
+          <w:szCs w:val="20"/>
+          <w:shd w:fill="efefef" w:val="clear"/>
+        </w:rPr>
+      </w:pPr>
+      <w:r>
+        <w:rPr>
+          <w:rFonts w:ascii="Roboto Mono" w:cs="Roboto Mono" w:eastAsia="Roboto Mono" w:hAnsi="Roboto Mono"/>
+          <w:sz w:val="20"/>
+          <w:szCs w:val="20"/>
+          <w:shd w:fill="efefef" w:val="clear"/>
+          <w:rtl w:val="0"/>
+        </w:rPr>
         <w:t xml:space="preserve">        for (i = 0; i &lt; ADDRESS_DEPTH; i = i + 1) begin</w:t>
       </w:r>
     </w:p>
@@ -3737,6 +3948,48 @@
           <w:shd w:fill="efefef" w:val="clear"/>
           <w:rtl w:val="0"/>
         </w:rPr>
+        <w:t xml:space="preserve">            repeat(2) @(posedge clk);</w:t>
+      </w:r>
+    </w:p>
+    <w:p>
+      <w:pPr>
+        <w:ind w:left="1440" w:firstLine="0"/>
+        <w:rPr>
+          <w:rFonts w:ascii="Roboto Mono" w:cs="Roboto Mono" w:eastAsia="Roboto Mono" w:hAnsi="Roboto Mono"/>
+          <w:sz w:val="20"/>
+          <w:szCs w:val="20"/>
+          <w:shd w:fill="efefef" w:val="clear"/>
+        </w:rPr>
+      </w:pPr>
+      <w:r>
+        <w:rPr>
+          <w:rFonts w:ascii="Roboto Mono" w:cs="Roboto Mono" w:eastAsia="Roboto Mono" w:hAnsi="Roboto Mono"/>
+          <w:sz w:val="20"/>
+          <w:szCs w:val="20"/>
+          <w:shd w:fill="efefef" w:val="clear"/>
+          <w:rtl w:val="0"/>
+        </w:rPr>
+        <w:t xml:space="preserve">            if (data_out != i) $display("Error: FIFO data mismatch. Expected %0d, Got %0d", i, data_out);</w:t>
+      </w:r>
+    </w:p>
+    <w:p>
+      <w:pPr>
+        <w:ind w:left="1440" w:firstLine="0"/>
+        <w:rPr>
+          <w:rFonts w:ascii="Roboto Mono" w:cs="Roboto Mono" w:eastAsia="Roboto Mono" w:hAnsi="Roboto Mono"/>
+          <w:sz w:val="20"/>
+          <w:szCs w:val="20"/>
+          <w:shd w:fill="efefef" w:val="clear"/>
+        </w:rPr>
+      </w:pPr>
+      <w:r>
+        <w:rPr>
+          <w:rFonts w:ascii="Roboto Mono" w:cs="Roboto Mono" w:eastAsia="Roboto Mono" w:hAnsi="Roboto Mono"/>
+          <w:sz w:val="20"/>
+          <w:szCs w:val="20"/>
+          <w:shd w:fill="efefef" w:val="clear"/>
+          <w:rtl w:val="0"/>
+        </w:rPr>
         <w:t xml:space="preserve">        end</w:t>
       </w:r>
     </w:p>
@@ -3758,6 +4011,332 @@
           <w:shd w:fill="efefef" w:val="clear"/>
           <w:rtl w:val="0"/>
         </w:rPr>
+        <w:t xml:space="preserve">        @(posedge clk); </w:t>
+      </w:r>
+    </w:p>
+    <w:p>
+      <w:pPr>
+        <w:ind w:left="1440" w:firstLine="0"/>
+        <w:rPr>
+          <w:rFonts w:ascii="Roboto Mono" w:cs="Roboto Mono" w:eastAsia="Roboto Mono" w:hAnsi="Roboto Mono"/>
+          <w:sz w:val="20"/>
+          <w:szCs w:val="20"/>
+          <w:shd w:fill="efefef" w:val="clear"/>
+        </w:rPr>
+      </w:pPr>
+      <w:r>
+        <w:rPr>
+          <w:rFonts w:ascii="Roboto Mono" w:cs="Roboto Mono" w:eastAsia="Roboto Mono" w:hAnsi="Roboto Mono"/>
+          <w:sz w:val="20"/>
+          <w:szCs w:val="20"/>
+          <w:shd w:fill="efefef" w:val="clear"/>
+          <w:rtl w:val="0"/>
+        </w:rPr>
+        <w:t xml:space="preserve">        push = 0;</w:t>
+      </w:r>
+    </w:p>
+    <w:p>
+      <w:pPr>
+        <w:ind w:left="1440" w:firstLine="0"/>
+        <w:rPr>
+          <w:rFonts w:ascii="Roboto Mono" w:cs="Roboto Mono" w:eastAsia="Roboto Mono" w:hAnsi="Roboto Mono"/>
+          <w:sz w:val="20"/>
+          <w:szCs w:val="20"/>
+          <w:shd w:fill="efefef" w:val="clear"/>
+        </w:rPr>
+      </w:pPr>
+      <w:r>
+        <w:rPr>
+          <w:rFonts w:ascii="Roboto Mono" w:cs="Roboto Mono" w:eastAsia="Roboto Mono" w:hAnsi="Roboto Mono"/>
+          <w:sz w:val="20"/>
+          <w:szCs w:val="20"/>
+          <w:shd w:fill="efefef" w:val="clear"/>
+          <w:rtl w:val="0"/>
+        </w:rPr>
+        <w:t xml:space="preserve">        pop = 0;</w:t>
+      </w:r>
+    </w:p>
+    <w:p>
+      <w:pPr>
+        <w:ind w:left="1440" w:firstLine="0"/>
+        <w:rPr>
+          <w:rFonts w:ascii="Roboto Mono" w:cs="Roboto Mono" w:eastAsia="Roboto Mono" w:hAnsi="Roboto Mono"/>
+          <w:sz w:val="20"/>
+          <w:szCs w:val="20"/>
+          <w:shd w:fill="efefef" w:val="clear"/>
+        </w:rPr>
+      </w:pPr>
+      <w:r>
+        <w:rPr>
+          <w:rtl w:val="0"/>
+        </w:rPr>
+      </w:r>
+    </w:p>
+    <w:p>
+      <w:pPr>
+        <w:ind w:left="1440" w:firstLine="0"/>
+        <w:rPr>
+          <w:rFonts w:ascii="Roboto Mono" w:cs="Roboto Mono" w:eastAsia="Roboto Mono" w:hAnsi="Roboto Mono"/>
+          <w:sz w:val="20"/>
+          <w:szCs w:val="20"/>
+          <w:shd w:fill="efefef" w:val="clear"/>
+        </w:rPr>
+      </w:pPr>
+      <w:r>
+        <w:rPr>
+          <w:rFonts w:ascii="Roboto Mono" w:cs="Roboto Mono" w:eastAsia="Roboto Mono" w:hAnsi="Roboto Mono"/>
+          <w:sz w:val="20"/>
+          <w:szCs w:val="20"/>
+          <w:shd w:fill="efefef" w:val="clear"/>
+          <w:rtl w:val="0"/>
+        </w:rPr>
+        <w:t xml:space="preserve">        // Test Overflow</w:t>
+      </w:r>
+    </w:p>
+    <w:p>
+      <w:pPr>
+        <w:ind w:left="1440" w:firstLine="0"/>
+        <w:rPr>
+          <w:rFonts w:ascii="Roboto Mono" w:cs="Roboto Mono" w:eastAsia="Roboto Mono" w:hAnsi="Roboto Mono"/>
+          <w:sz w:val="20"/>
+          <w:szCs w:val="20"/>
+          <w:shd w:fill="efefef" w:val="clear"/>
+        </w:rPr>
+      </w:pPr>
+      <w:r>
+        <w:rPr>
+          <w:rFonts w:ascii="Roboto Mono" w:cs="Roboto Mono" w:eastAsia="Roboto Mono" w:hAnsi="Roboto Mono"/>
+          <w:sz w:val="20"/>
+          <w:szCs w:val="20"/>
+          <w:shd w:fill="efefef" w:val="clear"/>
+          <w:rtl w:val="0"/>
+        </w:rPr>
+        <w:t xml:space="preserve">        $display("Test Case: Overflow Detection");</w:t>
+      </w:r>
+    </w:p>
+    <w:p>
+      <w:pPr>
+        <w:ind w:left="1440" w:firstLine="0"/>
+        <w:rPr>
+          <w:rFonts w:ascii="Roboto Mono" w:cs="Roboto Mono" w:eastAsia="Roboto Mono" w:hAnsi="Roboto Mono"/>
+          <w:sz w:val="20"/>
+          <w:szCs w:val="20"/>
+          <w:shd w:fill="efefef" w:val="clear"/>
+        </w:rPr>
+      </w:pPr>
+      <w:r>
+        <w:rPr>
+          <w:rFonts w:ascii="Roboto Mono" w:cs="Roboto Mono" w:eastAsia="Roboto Mono" w:hAnsi="Roboto Mono"/>
+          <w:sz w:val="20"/>
+          <w:szCs w:val="20"/>
+          <w:shd w:fill="efefef" w:val="clear"/>
+          <w:rtl w:val="0"/>
+        </w:rPr>
+        <w:t xml:space="preserve">        for (i = 0; i &lt; ADDRESS_DEPTH; i = i + 1) begin</w:t>
+      </w:r>
+    </w:p>
+    <w:p>
+      <w:pPr>
+        <w:ind w:left="1440" w:firstLine="0"/>
+        <w:rPr>
+          <w:rFonts w:ascii="Roboto Mono" w:cs="Roboto Mono" w:eastAsia="Roboto Mono" w:hAnsi="Roboto Mono"/>
+          <w:sz w:val="20"/>
+          <w:szCs w:val="20"/>
+          <w:shd w:fill="efefef" w:val="clear"/>
+        </w:rPr>
+      </w:pPr>
+      <w:r>
+        <w:rPr>
+          <w:rFonts w:ascii="Roboto Mono" w:cs="Roboto Mono" w:eastAsia="Roboto Mono" w:hAnsi="Roboto Mono"/>
+          <w:sz w:val="20"/>
+          <w:szCs w:val="20"/>
+          <w:shd w:fill="efefef" w:val="clear"/>
+          <w:rtl w:val="0"/>
+        </w:rPr>
+        <w:t xml:space="preserve">            @(posedge clk);</w:t>
+      </w:r>
+    </w:p>
+    <w:p>
+      <w:pPr>
+        <w:ind w:left="1440" w:firstLine="0"/>
+        <w:rPr>
+          <w:rFonts w:ascii="Roboto Mono" w:cs="Roboto Mono" w:eastAsia="Roboto Mono" w:hAnsi="Roboto Mono"/>
+          <w:sz w:val="20"/>
+          <w:szCs w:val="20"/>
+          <w:shd w:fill="efefef" w:val="clear"/>
+        </w:rPr>
+      </w:pPr>
+      <w:r>
+        <w:rPr>
+          <w:rFonts w:ascii="Roboto Mono" w:cs="Roboto Mono" w:eastAsia="Roboto Mono" w:hAnsi="Roboto Mono"/>
+          <w:sz w:val="20"/>
+          <w:szCs w:val="20"/>
+          <w:shd w:fill="efefef" w:val="clear"/>
+          <w:rtl w:val="0"/>
+        </w:rPr>
+        <w:t xml:space="preserve">            push = 1;</w:t>
+      </w:r>
+    </w:p>
+    <w:p>
+      <w:pPr>
+        <w:ind w:left="1440" w:firstLine="0"/>
+        <w:rPr>
+          <w:rFonts w:ascii="Roboto Mono" w:cs="Roboto Mono" w:eastAsia="Roboto Mono" w:hAnsi="Roboto Mono"/>
+          <w:sz w:val="20"/>
+          <w:szCs w:val="20"/>
+          <w:shd w:fill="efefef" w:val="clear"/>
+        </w:rPr>
+      </w:pPr>
+      <w:r>
+        <w:rPr>
+          <w:rFonts w:ascii="Roboto Mono" w:cs="Roboto Mono" w:eastAsia="Roboto Mono" w:hAnsi="Roboto Mono"/>
+          <w:sz w:val="20"/>
+          <w:szCs w:val="20"/>
+          <w:shd w:fill="efefef" w:val="clear"/>
+          <w:rtl w:val="0"/>
+        </w:rPr>
+        <w:t xml:space="preserve">            data_in = i;</w:t>
+      </w:r>
+    </w:p>
+    <w:p>
+      <w:pPr>
+        <w:ind w:left="1440" w:firstLine="0"/>
+        <w:rPr>
+          <w:rFonts w:ascii="Roboto Mono" w:cs="Roboto Mono" w:eastAsia="Roboto Mono" w:hAnsi="Roboto Mono"/>
+          <w:sz w:val="20"/>
+          <w:szCs w:val="20"/>
+          <w:shd w:fill="efefef" w:val="clear"/>
+        </w:rPr>
+      </w:pPr>
+      <w:r>
+        <w:rPr>
+          <w:rFonts w:ascii="Roboto Mono" w:cs="Roboto Mono" w:eastAsia="Roboto Mono" w:hAnsi="Roboto Mono"/>
+          <w:sz w:val="20"/>
+          <w:szCs w:val="20"/>
+          <w:shd w:fill="efefef" w:val="clear"/>
+          <w:rtl w:val="0"/>
+        </w:rPr>
+        <w:t xml:space="preserve">        end</w:t>
+      </w:r>
+    </w:p>
+    <w:p>
+      <w:pPr>
+        <w:ind w:left="1440" w:firstLine="0"/>
+        <w:rPr>
+          <w:rFonts w:ascii="Roboto Mono" w:cs="Roboto Mono" w:eastAsia="Roboto Mono" w:hAnsi="Roboto Mono"/>
+          <w:sz w:val="20"/>
+          <w:szCs w:val="20"/>
+          <w:shd w:fill="efefef" w:val="clear"/>
+        </w:rPr>
+      </w:pPr>
+      <w:r>
+        <w:rPr>
+          <w:rtl w:val="0"/>
+        </w:rPr>
+      </w:r>
+    </w:p>
+    <w:p>
+      <w:pPr>
+        <w:ind w:left="1440" w:firstLine="0"/>
+        <w:rPr>
+          <w:rFonts w:ascii="Roboto Mono" w:cs="Roboto Mono" w:eastAsia="Roboto Mono" w:hAnsi="Roboto Mono"/>
+          <w:sz w:val="20"/>
+          <w:szCs w:val="20"/>
+          <w:shd w:fill="efefef" w:val="clear"/>
+        </w:rPr>
+      </w:pPr>
+      <w:r>
+        <w:rPr>
+          <w:rFonts w:ascii="Roboto Mono" w:cs="Roboto Mono" w:eastAsia="Roboto Mono" w:hAnsi="Roboto Mono"/>
+          <w:sz w:val="20"/>
+          <w:szCs w:val="20"/>
+          <w:shd w:fill="efefef" w:val="clear"/>
+          <w:rtl w:val="0"/>
+        </w:rPr>
+        <w:t xml:space="preserve">        @(negedge clk);</w:t>
+      </w:r>
+    </w:p>
+    <w:p>
+      <w:pPr>
+        <w:ind w:left="1440" w:firstLine="0"/>
+        <w:rPr>
+          <w:rFonts w:ascii="Roboto Mono" w:cs="Roboto Mono" w:eastAsia="Roboto Mono" w:hAnsi="Roboto Mono"/>
+          <w:sz w:val="20"/>
+          <w:szCs w:val="20"/>
+          <w:shd w:fill="efefef" w:val="clear"/>
+        </w:rPr>
+      </w:pPr>
+      <w:r>
+        <w:rPr>
+          <w:rFonts w:ascii="Roboto Mono" w:cs="Roboto Mono" w:eastAsia="Roboto Mono" w:hAnsi="Roboto Mono"/>
+          <w:sz w:val="20"/>
+          <w:szCs w:val="20"/>
+          <w:shd w:fill="efefef" w:val="clear"/>
+          <w:rtl w:val="0"/>
+        </w:rPr>
+        <w:t xml:space="preserve">        if (!overflow) $display("Error: FIFO should have Overflowed");</w:t>
+      </w:r>
+    </w:p>
+    <w:p>
+      <w:pPr>
+        <w:ind w:left="1440" w:firstLine="0"/>
+        <w:rPr>
+          <w:rFonts w:ascii="Roboto Mono" w:cs="Roboto Mono" w:eastAsia="Roboto Mono" w:hAnsi="Roboto Mono"/>
+          <w:sz w:val="20"/>
+          <w:szCs w:val="20"/>
+          <w:shd w:fill="efefef" w:val="clear"/>
+        </w:rPr>
+      </w:pPr>
+      <w:r>
+        <w:rPr>
+          <w:rFonts w:ascii="Roboto Mono" w:cs="Roboto Mono" w:eastAsia="Roboto Mono" w:hAnsi="Roboto Mono"/>
+          <w:sz w:val="20"/>
+          <w:szCs w:val="20"/>
+          <w:shd w:fill="efefef" w:val="clear"/>
+          <w:rtl w:val="0"/>
+        </w:rPr>
+        <w:t xml:space="preserve">        else $display("Passed");</w:t>
+      </w:r>
+    </w:p>
+    <w:p>
+      <w:pPr>
+        <w:ind w:left="1440" w:firstLine="0"/>
+        <w:rPr>
+          <w:rFonts w:ascii="Roboto Mono" w:cs="Roboto Mono" w:eastAsia="Roboto Mono" w:hAnsi="Roboto Mono"/>
+          <w:sz w:val="20"/>
+          <w:szCs w:val="20"/>
+          <w:shd w:fill="efefef" w:val="clear"/>
+        </w:rPr>
+      </w:pPr>
+      <w:r>
+        <w:rPr>
+          <w:rFonts w:ascii="Roboto Mono" w:cs="Roboto Mono" w:eastAsia="Roboto Mono" w:hAnsi="Roboto Mono"/>
+          <w:sz w:val="20"/>
+          <w:szCs w:val="20"/>
+          <w:shd w:fill="efefef" w:val="clear"/>
+          <w:rtl w:val="0"/>
+        </w:rPr>
+        <w:t xml:space="preserve">        @(posedge clk) push = 0;</w:t>
+      </w:r>
+    </w:p>
+    <w:p>
+      <w:pPr>
+        <w:ind w:left="1440" w:firstLine="0"/>
+        <w:rPr>
+          <w:rFonts w:ascii="Roboto Mono" w:cs="Roboto Mono" w:eastAsia="Roboto Mono" w:hAnsi="Roboto Mono"/>
+          <w:sz w:val="20"/>
+          <w:szCs w:val="20"/>
+          <w:shd w:fill="efefef" w:val="clear"/>
+        </w:rPr>
+      </w:pPr>
+      <w:r>
+        <w:rPr>
+          <w:rFonts w:ascii="Roboto Mono" w:cs="Roboto Mono" w:eastAsia="Roboto Mono" w:hAnsi="Roboto Mono"/>
+          <w:sz w:val="20"/>
+          <w:szCs w:val="20"/>
+          <w:shd w:fill="efefef" w:val="clear"/>
+          <w:rtl w:val="0"/>
+        </w:rPr>
         <w:t xml:space="preserve">        @(posedge clk);</w:t>
       </w:r>
     </w:p>
@@ -3779,27 +4358,6 @@
           <w:shd w:fill="efefef" w:val="clear"/>
           <w:rtl w:val="0"/>
         </w:rPr>
-        <w:t xml:space="preserve">        push = 0;</w:t>
-      </w:r>
-    </w:p>
-    <w:p>
-      <w:pPr>
-        <w:ind w:left="1440" w:firstLine="0"/>
-        <w:rPr>
-          <w:rFonts w:ascii="Roboto Mono" w:cs="Roboto Mono" w:eastAsia="Roboto Mono" w:hAnsi="Roboto Mono"/>
-          <w:sz w:val="20"/>
-          <w:szCs w:val="20"/>
-          <w:shd w:fill="efefef" w:val="clear"/>
-        </w:rPr>
-      </w:pPr>
-      <w:r>
-        <w:rPr>
-          <w:rFonts w:ascii="Roboto Mono" w:cs="Roboto Mono" w:eastAsia="Roboto Mono" w:hAnsi="Roboto Mono"/>
-          <w:sz w:val="20"/>
-          <w:szCs w:val="20"/>
-          <w:shd w:fill="efefef" w:val="clear"/>
-          <w:rtl w:val="0"/>
-        </w:rPr>
         <w:t xml:space="preserve">        pop = 0;</w:t>
       </w:r>
     </w:p>
@@ -3815,6 +4373,364 @@
       </w:pPr>
       <w:r>
         <w:rPr>
+          <w:rtl w:val="0"/>
+        </w:rPr>
+      </w:r>
+    </w:p>
+    <w:p>
+      <w:pPr>
+        <w:ind w:left="1440" w:firstLine="0"/>
+        <w:rPr>
+          <w:rFonts w:ascii="Roboto Mono" w:cs="Roboto Mono" w:eastAsia="Roboto Mono" w:hAnsi="Roboto Mono"/>
+          <w:sz w:val="20"/>
+          <w:szCs w:val="20"/>
+          <w:shd w:fill="efefef" w:val="clear"/>
+        </w:rPr>
+      </w:pPr>
+      <w:r>
+        <w:rPr>
+          <w:rFonts w:ascii="Roboto Mono" w:cs="Roboto Mono" w:eastAsia="Roboto Mono" w:hAnsi="Roboto Mono"/>
+          <w:sz w:val="20"/>
+          <w:szCs w:val="20"/>
+          <w:shd w:fill="efefef" w:val="clear"/>
+          <w:rtl w:val="0"/>
+        </w:rPr>
+        <w:t xml:space="preserve">        // Test Case: Underflow Detection</w:t>
+      </w:r>
+    </w:p>
+    <w:p>
+      <w:pPr>
+        <w:ind w:left="1440" w:firstLine="0"/>
+        <w:rPr>
+          <w:rFonts w:ascii="Roboto Mono" w:cs="Roboto Mono" w:eastAsia="Roboto Mono" w:hAnsi="Roboto Mono"/>
+          <w:sz w:val="20"/>
+          <w:szCs w:val="20"/>
+          <w:shd w:fill="efefef" w:val="clear"/>
+        </w:rPr>
+      </w:pPr>
+      <w:r>
+        <w:rPr>
+          <w:rFonts w:ascii="Roboto Mono" w:cs="Roboto Mono" w:eastAsia="Roboto Mono" w:hAnsi="Roboto Mono"/>
+          <w:sz w:val="20"/>
+          <w:szCs w:val="20"/>
+          <w:shd w:fill="efefef" w:val="clear"/>
+          <w:rtl w:val="0"/>
+        </w:rPr>
+        <w:t xml:space="preserve">        $display("Test Case: Underflow Detection");</w:t>
+      </w:r>
+    </w:p>
+    <w:p>
+      <w:pPr>
+        <w:ind w:left="1440" w:firstLine="0"/>
+        <w:rPr>
+          <w:rFonts w:ascii="Roboto Mono" w:cs="Roboto Mono" w:eastAsia="Roboto Mono" w:hAnsi="Roboto Mono"/>
+          <w:sz w:val="20"/>
+          <w:szCs w:val="20"/>
+          <w:shd w:fill="efefef" w:val="clear"/>
+        </w:rPr>
+      </w:pPr>
+      <w:r>
+        <w:rPr>
+          <w:rtl w:val="0"/>
+        </w:rPr>
+      </w:r>
+    </w:p>
+    <w:p>
+      <w:pPr>
+        <w:ind w:left="1440" w:firstLine="0"/>
+        <w:rPr>
+          <w:rFonts w:ascii="Roboto Mono" w:cs="Roboto Mono" w:eastAsia="Roboto Mono" w:hAnsi="Roboto Mono"/>
+          <w:sz w:val="20"/>
+          <w:szCs w:val="20"/>
+          <w:shd w:fill="efefef" w:val="clear"/>
+        </w:rPr>
+      </w:pPr>
+      <w:r>
+        <w:rPr>
+          <w:rFonts w:ascii="Roboto Mono" w:cs="Roboto Mono" w:eastAsia="Roboto Mono" w:hAnsi="Roboto Mono"/>
+          <w:sz w:val="20"/>
+          <w:szCs w:val="20"/>
+          <w:shd w:fill="efefef" w:val="clear"/>
+          <w:rtl w:val="0"/>
+        </w:rPr>
+        <w:t xml:space="preserve">        // First, empty the FIFO completely</w:t>
+      </w:r>
+    </w:p>
+    <w:p>
+      <w:pPr>
+        <w:ind w:left="1440" w:firstLine="0"/>
+        <w:rPr>
+          <w:rFonts w:ascii="Roboto Mono" w:cs="Roboto Mono" w:eastAsia="Roboto Mono" w:hAnsi="Roboto Mono"/>
+          <w:sz w:val="20"/>
+          <w:szCs w:val="20"/>
+          <w:shd w:fill="efefef" w:val="clear"/>
+        </w:rPr>
+      </w:pPr>
+      <w:r>
+        <w:rPr>
+          <w:rFonts w:ascii="Roboto Mono" w:cs="Roboto Mono" w:eastAsia="Roboto Mono" w:hAnsi="Roboto Mono"/>
+          <w:sz w:val="20"/>
+          <w:szCs w:val="20"/>
+          <w:shd w:fill="efefef" w:val="clear"/>
+          <w:rtl w:val="0"/>
+        </w:rPr>
+        <w:t xml:space="preserve">        for (i = 0; i &lt; ADDRESS_DEPTH; i = i + 1) begin</w:t>
+      </w:r>
+    </w:p>
+    <w:p>
+      <w:pPr>
+        <w:ind w:left="1440" w:firstLine="0"/>
+        <w:rPr>
+          <w:rFonts w:ascii="Roboto Mono" w:cs="Roboto Mono" w:eastAsia="Roboto Mono" w:hAnsi="Roboto Mono"/>
+          <w:sz w:val="20"/>
+          <w:szCs w:val="20"/>
+          <w:shd w:fill="efefef" w:val="clear"/>
+        </w:rPr>
+      </w:pPr>
+      <w:r>
+        <w:rPr>
+          <w:rFonts w:ascii="Roboto Mono" w:cs="Roboto Mono" w:eastAsia="Roboto Mono" w:hAnsi="Roboto Mono"/>
+          <w:sz w:val="20"/>
+          <w:szCs w:val="20"/>
+          <w:shd w:fill="efefef" w:val="clear"/>
+          <w:rtl w:val="0"/>
+        </w:rPr>
+        <w:t xml:space="preserve">            @(posedge clk);</w:t>
+      </w:r>
+    </w:p>
+    <w:p>
+      <w:pPr>
+        <w:ind w:left="1440" w:firstLine="0"/>
+        <w:rPr>
+          <w:rFonts w:ascii="Roboto Mono" w:cs="Roboto Mono" w:eastAsia="Roboto Mono" w:hAnsi="Roboto Mono"/>
+          <w:sz w:val="20"/>
+          <w:szCs w:val="20"/>
+          <w:shd w:fill="efefef" w:val="clear"/>
+        </w:rPr>
+      </w:pPr>
+      <w:r>
+        <w:rPr>
+          <w:rFonts w:ascii="Roboto Mono" w:cs="Roboto Mono" w:eastAsia="Roboto Mono" w:hAnsi="Roboto Mono"/>
+          <w:sz w:val="20"/>
+          <w:szCs w:val="20"/>
+          <w:shd w:fill="efefef" w:val="clear"/>
+          <w:rtl w:val="0"/>
+        </w:rPr>
+        <w:t xml:space="preserve">            pop = 1;</w:t>
+      </w:r>
+    </w:p>
+    <w:p>
+      <w:pPr>
+        <w:ind w:left="1440" w:firstLine="0"/>
+        <w:rPr>
+          <w:rFonts w:ascii="Roboto Mono" w:cs="Roboto Mono" w:eastAsia="Roboto Mono" w:hAnsi="Roboto Mono"/>
+          <w:sz w:val="20"/>
+          <w:szCs w:val="20"/>
+          <w:shd w:fill="efefef" w:val="clear"/>
+        </w:rPr>
+      </w:pPr>
+      <w:r>
+        <w:rPr>
+          <w:rFonts w:ascii="Roboto Mono" w:cs="Roboto Mono" w:eastAsia="Roboto Mono" w:hAnsi="Roboto Mono"/>
+          <w:sz w:val="20"/>
+          <w:szCs w:val="20"/>
+          <w:shd w:fill="efefef" w:val="clear"/>
+          <w:rtl w:val="0"/>
+        </w:rPr>
+        <w:t xml:space="preserve">        end</w:t>
+      </w:r>
+    </w:p>
+    <w:p>
+      <w:pPr>
+        <w:ind w:left="1440" w:firstLine="0"/>
+        <w:rPr>
+          <w:rFonts w:ascii="Roboto Mono" w:cs="Roboto Mono" w:eastAsia="Roboto Mono" w:hAnsi="Roboto Mono"/>
+          <w:sz w:val="20"/>
+          <w:szCs w:val="20"/>
+          <w:shd w:fill="efefef" w:val="clear"/>
+        </w:rPr>
+      </w:pPr>
+      <w:r>
+        <w:rPr>
+          <w:rtl w:val="0"/>
+        </w:rPr>
+      </w:r>
+    </w:p>
+    <w:p>
+      <w:pPr>
+        <w:ind w:left="1440" w:firstLine="0"/>
+        <w:rPr>
+          <w:rFonts w:ascii="Roboto Mono" w:cs="Roboto Mono" w:eastAsia="Roboto Mono" w:hAnsi="Roboto Mono"/>
+          <w:sz w:val="20"/>
+          <w:szCs w:val="20"/>
+          <w:shd w:fill="efefef" w:val="clear"/>
+        </w:rPr>
+      </w:pPr>
+      <w:r>
+        <w:rPr>
+          <w:rFonts w:ascii="Roboto Mono" w:cs="Roboto Mono" w:eastAsia="Roboto Mono" w:hAnsi="Roboto Mono"/>
+          <w:sz w:val="20"/>
+          <w:szCs w:val="20"/>
+          <w:shd w:fill="efefef" w:val="clear"/>
+          <w:rtl w:val="0"/>
+        </w:rPr>
+        <w:t xml:space="preserve">        @(posedge clk);</w:t>
+      </w:r>
+    </w:p>
+    <w:p>
+      <w:pPr>
+        <w:ind w:left="1440" w:firstLine="0"/>
+        <w:rPr>
+          <w:rFonts w:ascii="Roboto Mono" w:cs="Roboto Mono" w:eastAsia="Roboto Mono" w:hAnsi="Roboto Mono"/>
+          <w:sz w:val="20"/>
+          <w:szCs w:val="20"/>
+          <w:shd w:fill="efefef" w:val="clear"/>
+        </w:rPr>
+      </w:pPr>
+      <w:r>
+        <w:rPr>
+          <w:rFonts w:ascii="Roboto Mono" w:cs="Roboto Mono" w:eastAsia="Roboto Mono" w:hAnsi="Roboto Mono"/>
+          <w:sz w:val="20"/>
+          <w:szCs w:val="20"/>
+          <w:shd w:fill="efefef" w:val="clear"/>
+          <w:rtl w:val="0"/>
+        </w:rPr>
+        <w:t xml:space="preserve">        pop = 0; // Ensure pop is deasserted before testing underflow</w:t>
+      </w:r>
+    </w:p>
+    <w:p>
+      <w:pPr>
+        <w:ind w:left="1440" w:firstLine="0"/>
+        <w:rPr>
+          <w:rFonts w:ascii="Roboto Mono" w:cs="Roboto Mono" w:eastAsia="Roboto Mono" w:hAnsi="Roboto Mono"/>
+          <w:sz w:val="20"/>
+          <w:szCs w:val="20"/>
+          <w:shd w:fill="efefef" w:val="clear"/>
+        </w:rPr>
+      </w:pPr>
+      <w:r>
+        <w:rPr>
+          <w:rtl w:val="0"/>
+        </w:rPr>
+      </w:r>
+    </w:p>
+    <w:p>
+      <w:pPr>
+        <w:ind w:left="1440" w:firstLine="0"/>
+        <w:rPr>
+          <w:rFonts w:ascii="Roboto Mono" w:cs="Roboto Mono" w:eastAsia="Roboto Mono" w:hAnsi="Roboto Mono"/>
+          <w:sz w:val="20"/>
+          <w:szCs w:val="20"/>
+          <w:shd w:fill="efefef" w:val="clear"/>
+        </w:rPr>
+      </w:pPr>
+      <w:r>
+        <w:rPr>
+          <w:rFonts w:ascii="Roboto Mono" w:cs="Roboto Mono" w:eastAsia="Roboto Mono" w:hAnsi="Roboto Mono"/>
+          <w:sz w:val="20"/>
+          <w:szCs w:val="20"/>
+          <w:shd w:fill="efefef" w:val="clear"/>
+          <w:rtl w:val="0"/>
+        </w:rPr>
+        <w:t xml:space="preserve">        // Now, perform extra pops to cause underflow</w:t>
+      </w:r>
+    </w:p>
+    <w:p>
+      <w:pPr>
+        <w:ind w:left="1440" w:firstLine="0"/>
+        <w:rPr>
+          <w:rFonts w:ascii="Roboto Mono" w:cs="Roboto Mono" w:eastAsia="Roboto Mono" w:hAnsi="Roboto Mono"/>
+          <w:sz w:val="20"/>
+          <w:szCs w:val="20"/>
+          <w:shd w:fill="efefef" w:val="clear"/>
+        </w:rPr>
+      </w:pPr>
+      <w:r>
+        <w:rPr>
+          <w:rFonts w:ascii="Roboto Mono" w:cs="Roboto Mono" w:eastAsia="Roboto Mono" w:hAnsi="Roboto Mono"/>
+          <w:sz w:val="20"/>
+          <w:szCs w:val="20"/>
+          <w:shd w:fill="efefef" w:val="clear"/>
+          <w:rtl w:val="0"/>
+        </w:rPr>
+        <w:t xml:space="preserve">        for (i = 0; i &lt; 5; i = i + 1) begin</w:t>
+      </w:r>
+    </w:p>
+    <w:p>
+      <w:pPr>
+        <w:ind w:left="1440" w:firstLine="0"/>
+        <w:rPr>
+          <w:rFonts w:ascii="Roboto Mono" w:cs="Roboto Mono" w:eastAsia="Roboto Mono" w:hAnsi="Roboto Mono"/>
+          <w:sz w:val="20"/>
+          <w:szCs w:val="20"/>
+          <w:shd w:fill="efefef" w:val="clear"/>
+        </w:rPr>
+      </w:pPr>
+      <w:r>
+        <w:rPr>
+          <w:rFonts w:ascii="Roboto Mono" w:cs="Roboto Mono" w:eastAsia="Roboto Mono" w:hAnsi="Roboto Mono"/>
+          <w:sz w:val="20"/>
+          <w:szCs w:val="20"/>
+          <w:shd w:fill="efefef" w:val="clear"/>
+          <w:rtl w:val="0"/>
+        </w:rPr>
+        <w:t xml:space="preserve">            @(posedge clk);</w:t>
+      </w:r>
+    </w:p>
+    <w:p>
+      <w:pPr>
+        <w:ind w:left="1440" w:firstLine="0"/>
+        <w:rPr>
+          <w:rFonts w:ascii="Roboto Mono" w:cs="Roboto Mono" w:eastAsia="Roboto Mono" w:hAnsi="Roboto Mono"/>
+          <w:sz w:val="20"/>
+          <w:szCs w:val="20"/>
+          <w:shd w:fill="efefef" w:val="clear"/>
+        </w:rPr>
+      </w:pPr>
+      <w:r>
+        <w:rPr>
+          <w:rFonts w:ascii="Roboto Mono" w:cs="Roboto Mono" w:eastAsia="Roboto Mono" w:hAnsi="Roboto Mono"/>
+          <w:sz w:val="20"/>
+          <w:szCs w:val="20"/>
+          <w:shd w:fill="efefef" w:val="clear"/>
+          <w:rtl w:val="0"/>
+        </w:rPr>
+        <w:t xml:space="preserve">            pop = 1;</w:t>
+      </w:r>
+    </w:p>
+    <w:p>
+      <w:pPr>
+        <w:ind w:left="1440" w:firstLine="0"/>
+        <w:rPr>
+          <w:rFonts w:ascii="Roboto Mono" w:cs="Roboto Mono" w:eastAsia="Roboto Mono" w:hAnsi="Roboto Mono"/>
+          <w:sz w:val="20"/>
+          <w:szCs w:val="20"/>
+          <w:shd w:fill="efefef" w:val="clear"/>
+        </w:rPr>
+      </w:pPr>
+      <w:r>
+        <w:rPr>
+          <w:rFonts w:ascii="Roboto Mono" w:cs="Roboto Mono" w:eastAsia="Roboto Mono" w:hAnsi="Roboto Mono"/>
+          <w:sz w:val="20"/>
+          <w:szCs w:val="20"/>
+          <w:shd w:fill="efefef" w:val="clear"/>
+          <w:rtl w:val="0"/>
+        </w:rPr>
+        <w:t xml:space="preserve">        end</w:t>
+      </w:r>
+    </w:p>
+    <w:p>
+      <w:pPr>
+        <w:ind w:left="1440" w:firstLine="0"/>
+        <w:rPr>
+          <w:rFonts w:ascii="Roboto Mono" w:cs="Roboto Mono" w:eastAsia="Roboto Mono" w:hAnsi="Roboto Mono"/>
+          <w:sz w:val="20"/>
+          <w:szCs w:val="20"/>
+          <w:shd w:fill="efefef" w:val="clear"/>
+        </w:rPr>
+      </w:pPr>
+      <w:r>
+        <w:rPr>
           <w:rFonts w:ascii="Roboto Mono" w:cs="Roboto Mono" w:eastAsia="Roboto Mono" w:hAnsi="Roboto Mono"/>
           <w:sz w:val="20"/>
           <w:szCs w:val="20"/>
@@ -3836,260 +4752,34 @@
       </w:pPr>
       <w:r>
         <w:rPr>
-          <w:rtl w:val="0"/>
-        </w:rPr>
-      </w:r>
-    </w:p>
-    <w:p>
-      <w:pPr>
-        <w:ind w:left="1440" w:firstLine="0"/>
-        <w:rPr>
-          <w:rFonts w:ascii="Roboto Mono" w:cs="Roboto Mono" w:eastAsia="Roboto Mono" w:hAnsi="Roboto Mono"/>
-          <w:sz w:val="20"/>
-          <w:szCs w:val="20"/>
-          <w:shd w:fill="efefef" w:val="clear"/>
-        </w:rPr>
-      </w:pPr>
-      <w:r>
-        <w:rPr>
-          <w:rFonts w:ascii="Roboto Mono" w:cs="Roboto Mono" w:eastAsia="Roboto Mono" w:hAnsi="Roboto Mono"/>
-          <w:sz w:val="20"/>
-          <w:szCs w:val="20"/>
-          <w:shd w:fill="efefef" w:val="clear"/>
-          <w:rtl w:val="0"/>
-        </w:rPr>
-        <w:t xml:space="preserve">        // Test case: Overflow</w:t>
-      </w:r>
-    </w:p>
-    <w:p>
-      <w:pPr>
-        <w:ind w:left="1440" w:firstLine="0"/>
-        <w:rPr>
-          <w:rFonts w:ascii="Roboto Mono" w:cs="Roboto Mono" w:eastAsia="Roboto Mono" w:hAnsi="Roboto Mono"/>
-          <w:sz w:val="20"/>
-          <w:szCs w:val="20"/>
-          <w:shd w:fill="efefef" w:val="clear"/>
-        </w:rPr>
-      </w:pPr>
-      <w:r>
-        <w:rPr>
-          <w:rFonts w:ascii="Roboto Mono" w:cs="Roboto Mono" w:eastAsia="Roboto Mono" w:hAnsi="Roboto Mono"/>
-          <w:sz w:val="20"/>
-          <w:szCs w:val="20"/>
-          <w:shd w:fill="efefef" w:val="clear"/>
-          <w:rtl w:val="0"/>
-        </w:rPr>
-        <w:t xml:space="preserve">        $display("Test case: Overflow");</w:t>
-      </w:r>
-    </w:p>
-    <w:p>
-      <w:pPr>
-        <w:ind w:left="1440" w:firstLine="0"/>
-        <w:rPr>
-          <w:rFonts w:ascii="Roboto Mono" w:cs="Roboto Mono" w:eastAsia="Roboto Mono" w:hAnsi="Roboto Mono"/>
-          <w:sz w:val="20"/>
-          <w:szCs w:val="20"/>
-          <w:shd w:fill="efefef" w:val="clear"/>
-        </w:rPr>
-      </w:pPr>
-      <w:r>
-        <w:rPr>
-          <w:rFonts w:ascii="Roboto Mono" w:cs="Roboto Mono" w:eastAsia="Roboto Mono" w:hAnsi="Roboto Mono"/>
-          <w:sz w:val="20"/>
-          <w:szCs w:val="20"/>
-          <w:shd w:fill="efefef" w:val="clear"/>
-          <w:rtl w:val="0"/>
-        </w:rPr>
-        <w:t xml:space="preserve">        for (i = 0; i &lt; ADDRESS_DEPTH; i = i + 1) begin</w:t>
-      </w:r>
-    </w:p>
-    <w:p>
-      <w:pPr>
-        <w:ind w:left="1440" w:firstLine="0"/>
-        <w:rPr>
-          <w:rFonts w:ascii="Roboto Mono" w:cs="Roboto Mono" w:eastAsia="Roboto Mono" w:hAnsi="Roboto Mono"/>
-          <w:sz w:val="20"/>
-          <w:szCs w:val="20"/>
-          <w:shd w:fill="efefef" w:val="clear"/>
-        </w:rPr>
-      </w:pPr>
-      <w:r>
-        <w:rPr>
-          <w:rFonts w:ascii="Roboto Mono" w:cs="Roboto Mono" w:eastAsia="Roboto Mono" w:hAnsi="Roboto Mono"/>
-          <w:sz w:val="20"/>
-          <w:szCs w:val="20"/>
-          <w:shd w:fill="efefef" w:val="clear"/>
-          <w:rtl w:val="0"/>
-        </w:rPr>
-        <w:t xml:space="preserve">            @(posedge clk);</w:t>
-      </w:r>
-    </w:p>
-    <w:p>
-      <w:pPr>
-        <w:ind w:left="1440" w:firstLine="0"/>
-        <w:rPr>
-          <w:rFonts w:ascii="Roboto Mono" w:cs="Roboto Mono" w:eastAsia="Roboto Mono" w:hAnsi="Roboto Mono"/>
-          <w:sz w:val="20"/>
-          <w:szCs w:val="20"/>
-          <w:shd w:fill="efefef" w:val="clear"/>
-        </w:rPr>
-      </w:pPr>
-      <w:r>
-        <w:rPr>
-          <w:rFonts w:ascii="Roboto Mono" w:cs="Roboto Mono" w:eastAsia="Roboto Mono" w:hAnsi="Roboto Mono"/>
-          <w:sz w:val="20"/>
-          <w:szCs w:val="20"/>
-          <w:shd w:fill="efefef" w:val="clear"/>
-          <w:rtl w:val="0"/>
-        </w:rPr>
-        <w:t xml:space="preserve">            push = 1;</w:t>
-      </w:r>
-    </w:p>
-    <w:p>
-      <w:pPr>
-        <w:ind w:left="1440" w:firstLine="0"/>
-        <w:rPr>
-          <w:rFonts w:ascii="Roboto Mono" w:cs="Roboto Mono" w:eastAsia="Roboto Mono" w:hAnsi="Roboto Mono"/>
-          <w:sz w:val="20"/>
-          <w:szCs w:val="20"/>
-          <w:shd w:fill="efefef" w:val="clear"/>
-        </w:rPr>
-      </w:pPr>
-      <w:r>
-        <w:rPr>
-          <w:rFonts w:ascii="Roboto Mono" w:cs="Roboto Mono" w:eastAsia="Roboto Mono" w:hAnsi="Roboto Mono"/>
-          <w:sz w:val="20"/>
-          <w:szCs w:val="20"/>
-          <w:shd w:fill="efefef" w:val="clear"/>
-          <w:rtl w:val="0"/>
-        </w:rPr>
-        <w:t xml:space="preserve">            data_in = i;</w:t>
-      </w:r>
-    </w:p>
-    <w:p>
-      <w:pPr>
-        <w:ind w:left="1440" w:firstLine="0"/>
-        <w:rPr>
-          <w:rFonts w:ascii="Roboto Mono" w:cs="Roboto Mono" w:eastAsia="Roboto Mono" w:hAnsi="Roboto Mono"/>
-          <w:sz w:val="20"/>
-          <w:szCs w:val="20"/>
-          <w:shd w:fill="efefef" w:val="clear"/>
-        </w:rPr>
-      </w:pPr>
-      <w:r>
-        <w:rPr>
-          <w:rFonts w:ascii="Roboto Mono" w:cs="Roboto Mono" w:eastAsia="Roboto Mono" w:hAnsi="Roboto Mono"/>
-          <w:sz w:val="20"/>
-          <w:szCs w:val="20"/>
-          <w:shd w:fill="efefef" w:val="clear"/>
-          <w:rtl w:val="0"/>
-        </w:rPr>
-        <w:t xml:space="preserve">        end</w:t>
-      </w:r>
-    </w:p>
-    <w:p>
-      <w:pPr>
-        <w:ind w:left="1440" w:firstLine="0"/>
-        <w:rPr>
-          <w:rFonts w:ascii="Roboto Mono" w:cs="Roboto Mono" w:eastAsia="Roboto Mono" w:hAnsi="Roboto Mono"/>
-          <w:sz w:val="20"/>
-          <w:szCs w:val="20"/>
-          <w:shd w:fill="efefef" w:val="clear"/>
-        </w:rPr>
-      </w:pPr>
-      <w:r>
-        <w:rPr>
-          <w:rFonts w:ascii="Roboto Mono" w:cs="Roboto Mono" w:eastAsia="Roboto Mono" w:hAnsi="Roboto Mono"/>
-          <w:sz w:val="20"/>
-          <w:szCs w:val="20"/>
-          <w:shd w:fill="efefef" w:val="clear"/>
-          <w:rtl w:val="0"/>
-        </w:rPr>
-        <w:t xml:space="preserve">        @(posedge clk);</w:t>
-      </w:r>
-    </w:p>
-    <w:p>
-      <w:pPr>
-        <w:ind w:left="1440" w:firstLine="0"/>
-        <w:rPr>
-          <w:rFonts w:ascii="Roboto Mono" w:cs="Roboto Mono" w:eastAsia="Roboto Mono" w:hAnsi="Roboto Mono"/>
-          <w:sz w:val="20"/>
-          <w:szCs w:val="20"/>
-          <w:shd w:fill="efefef" w:val="clear"/>
-        </w:rPr>
-      </w:pPr>
-      <w:r>
-        <w:rPr>
-          <w:rFonts w:ascii="Roboto Mono" w:cs="Roboto Mono" w:eastAsia="Roboto Mono" w:hAnsi="Roboto Mono"/>
-          <w:sz w:val="20"/>
-          <w:szCs w:val="20"/>
-          <w:shd w:fill="efefef" w:val="clear"/>
-          <w:rtl w:val="0"/>
-        </w:rPr>
-        <w:t xml:space="preserve">        push = 1;</w:t>
-      </w:r>
-    </w:p>
-    <w:p>
-      <w:pPr>
-        <w:ind w:left="1440" w:firstLine="0"/>
-        <w:rPr>
-          <w:rFonts w:ascii="Roboto Mono" w:cs="Roboto Mono" w:eastAsia="Roboto Mono" w:hAnsi="Roboto Mono"/>
-          <w:sz w:val="20"/>
-          <w:szCs w:val="20"/>
-          <w:shd w:fill="efefef" w:val="clear"/>
-        </w:rPr>
-      </w:pPr>
-      <w:r>
-        <w:rPr>
-          <w:rFonts w:ascii="Roboto Mono" w:cs="Roboto Mono" w:eastAsia="Roboto Mono" w:hAnsi="Roboto Mono"/>
-          <w:sz w:val="20"/>
-          <w:szCs w:val="20"/>
-          <w:shd w:fill="efefef" w:val="clear"/>
-          <w:rtl w:val="0"/>
-        </w:rPr>
-        <w:t xml:space="preserve">        @(posedge clk);</w:t>
-      </w:r>
-    </w:p>
-    <w:p>
-      <w:pPr>
-        <w:ind w:left="1440" w:firstLine="0"/>
-        <w:rPr>
-          <w:rFonts w:ascii="Roboto Mono" w:cs="Roboto Mono" w:eastAsia="Roboto Mono" w:hAnsi="Roboto Mono"/>
-          <w:sz w:val="20"/>
-          <w:szCs w:val="20"/>
-          <w:shd w:fill="efefef" w:val="clear"/>
-        </w:rPr>
-      </w:pPr>
-      <w:r>
-        <w:rPr>
-          <w:rFonts w:ascii="Roboto Mono" w:cs="Roboto Mono" w:eastAsia="Roboto Mono" w:hAnsi="Roboto Mono"/>
-          <w:sz w:val="20"/>
-          <w:szCs w:val="20"/>
-          <w:shd w:fill="efefef" w:val="clear"/>
-          <w:rtl w:val="0"/>
-        </w:rPr>
-        <w:t xml:space="preserve">        push = 0;</w:t>
-      </w:r>
-    </w:p>
-    <w:p>
-      <w:pPr>
-        <w:ind w:left="1440" w:firstLine="0"/>
-        <w:rPr>
-          <w:rFonts w:ascii="Roboto Mono" w:cs="Roboto Mono" w:eastAsia="Roboto Mono" w:hAnsi="Roboto Mono"/>
-          <w:sz w:val="20"/>
-          <w:szCs w:val="20"/>
-          <w:shd w:fill="efefef" w:val="clear"/>
-        </w:rPr>
-      </w:pPr>
-      <w:r>
-        <w:rPr>
-          <w:rFonts w:ascii="Roboto Mono" w:cs="Roboto Mono" w:eastAsia="Roboto Mono" w:hAnsi="Roboto Mono"/>
-          <w:sz w:val="20"/>
-          <w:szCs w:val="20"/>
-          <w:shd w:fill="efefef" w:val="clear"/>
-          <w:rtl w:val="0"/>
-        </w:rPr>
-        <w:t xml:space="preserve">        if (!overflow) $display("Error: FIFO should have overflowed");</w:t>
+          <w:rFonts w:ascii="Roboto Mono" w:cs="Roboto Mono" w:eastAsia="Roboto Mono" w:hAnsi="Roboto Mono"/>
+          <w:sz w:val="20"/>
+          <w:szCs w:val="20"/>
+          <w:shd w:fill="efefef" w:val="clear"/>
+          <w:rtl w:val="0"/>
+        </w:rPr>
+        <w:t xml:space="preserve">        @(negedge clk);</w:t>
+      </w:r>
+    </w:p>
+    <w:p>
+      <w:pPr>
+        <w:ind w:left="1440" w:firstLine="0"/>
+        <w:rPr>
+          <w:rFonts w:ascii="Roboto Mono" w:cs="Roboto Mono" w:eastAsia="Roboto Mono" w:hAnsi="Roboto Mono"/>
+          <w:sz w:val="20"/>
+          <w:szCs w:val="20"/>
+          <w:shd w:fill="efefef" w:val="clear"/>
+        </w:rPr>
+      </w:pPr>
+      <w:r>
+        <w:rPr>
+          <w:rFonts w:ascii="Roboto Mono" w:cs="Roboto Mono" w:eastAsia="Roboto Mono" w:hAnsi="Roboto Mono"/>
+          <w:sz w:val="20"/>
+          <w:szCs w:val="20"/>
+          <w:shd w:fill="efefef" w:val="clear"/>
+          <w:rtl w:val="0"/>
+        </w:rPr>
+        <w:t xml:space="preserve">        if (!underflow) $display("Error: FIFO should have underflowed");</w:t>
       </w:r>
     </w:p>
     <w:p>
@@ -4147,195 +4837,6 @@
           <w:shd w:fill="efefef" w:val="clear"/>
           <w:rtl w:val="0"/>
         </w:rPr>
-        <w:t xml:space="preserve">        // Test case: Underflow</w:t>
-      </w:r>
-    </w:p>
-    <w:p>
-      <w:pPr>
-        <w:ind w:left="1440" w:firstLine="0"/>
-        <w:rPr>
-          <w:rFonts w:ascii="Roboto Mono" w:cs="Roboto Mono" w:eastAsia="Roboto Mono" w:hAnsi="Roboto Mono"/>
-          <w:sz w:val="20"/>
-          <w:szCs w:val="20"/>
-          <w:shd w:fill="efefef" w:val="clear"/>
-        </w:rPr>
-      </w:pPr>
-      <w:r>
-        <w:rPr>
-          <w:rFonts w:ascii="Roboto Mono" w:cs="Roboto Mono" w:eastAsia="Roboto Mono" w:hAnsi="Roboto Mono"/>
-          <w:sz w:val="20"/>
-          <w:szCs w:val="20"/>
-          <w:shd w:fill="efefef" w:val="clear"/>
-          <w:rtl w:val="0"/>
-        </w:rPr>
-        <w:t xml:space="preserve">        $display("Test case: Underflow");</w:t>
-      </w:r>
-    </w:p>
-    <w:p>
-      <w:pPr>
-        <w:ind w:left="1440" w:firstLine="0"/>
-        <w:rPr>
-          <w:rFonts w:ascii="Roboto Mono" w:cs="Roboto Mono" w:eastAsia="Roboto Mono" w:hAnsi="Roboto Mono"/>
-          <w:sz w:val="20"/>
-          <w:szCs w:val="20"/>
-          <w:shd w:fill="efefef" w:val="clear"/>
-        </w:rPr>
-      </w:pPr>
-      <w:r>
-        <w:rPr>
-          <w:rFonts w:ascii="Roboto Mono" w:cs="Roboto Mono" w:eastAsia="Roboto Mono" w:hAnsi="Roboto Mono"/>
-          <w:sz w:val="20"/>
-          <w:szCs w:val="20"/>
-          <w:shd w:fill="efefef" w:val="clear"/>
-          <w:rtl w:val="0"/>
-        </w:rPr>
-        <w:t xml:space="preserve">        for (i = 0; i &lt; ADDRESS_DEPTH; i = i + 1) begin</w:t>
-      </w:r>
-    </w:p>
-    <w:p>
-      <w:pPr>
-        <w:ind w:left="1440" w:firstLine="0"/>
-        <w:rPr>
-          <w:rFonts w:ascii="Roboto Mono" w:cs="Roboto Mono" w:eastAsia="Roboto Mono" w:hAnsi="Roboto Mono"/>
-          <w:sz w:val="20"/>
-          <w:szCs w:val="20"/>
-          <w:shd w:fill="efefef" w:val="clear"/>
-        </w:rPr>
-      </w:pPr>
-      <w:r>
-        <w:rPr>
-          <w:rFonts w:ascii="Roboto Mono" w:cs="Roboto Mono" w:eastAsia="Roboto Mono" w:hAnsi="Roboto Mono"/>
-          <w:sz w:val="20"/>
-          <w:szCs w:val="20"/>
-          <w:shd w:fill="efefef" w:val="clear"/>
-          <w:rtl w:val="0"/>
-        </w:rPr>
-        <w:t xml:space="preserve">            @(posedge clk);</w:t>
-      </w:r>
-    </w:p>
-    <w:p>
-      <w:pPr>
-        <w:ind w:left="1440" w:firstLine="0"/>
-        <w:rPr>
-          <w:rFonts w:ascii="Roboto Mono" w:cs="Roboto Mono" w:eastAsia="Roboto Mono" w:hAnsi="Roboto Mono"/>
-          <w:sz w:val="20"/>
-          <w:szCs w:val="20"/>
-          <w:shd w:fill="efefef" w:val="clear"/>
-        </w:rPr>
-      </w:pPr>
-      <w:r>
-        <w:rPr>
-          <w:rFonts w:ascii="Roboto Mono" w:cs="Roboto Mono" w:eastAsia="Roboto Mono" w:hAnsi="Roboto Mono"/>
-          <w:sz w:val="20"/>
-          <w:szCs w:val="20"/>
-          <w:shd w:fill="efefef" w:val="clear"/>
-          <w:rtl w:val="0"/>
-        </w:rPr>
-        <w:t xml:space="preserve">            pop = 1;</w:t>
-      </w:r>
-    </w:p>
-    <w:p>
-      <w:pPr>
-        <w:ind w:left="1440" w:firstLine="0"/>
-        <w:rPr>
-          <w:rFonts w:ascii="Roboto Mono" w:cs="Roboto Mono" w:eastAsia="Roboto Mono" w:hAnsi="Roboto Mono"/>
-          <w:sz w:val="20"/>
-          <w:szCs w:val="20"/>
-          <w:shd w:fill="efefef" w:val="clear"/>
-        </w:rPr>
-      </w:pPr>
-      <w:r>
-        <w:rPr>
-          <w:rFonts w:ascii="Roboto Mono" w:cs="Roboto Mono" w:eastAsia="Roboto Mono" w:hAnsi="Roboto Mono"/>
-          <w:sz w:val="20"/>
-          <w:szCs w:val="20"/>
-          <w:shd w:fill="efefef" w:val="clear"/>
-          <w:rtl w:val="0"/>
-        </w:rPr>
-        <w:t xml:space="preserve">        end</w:t>
-      </w:r>
-    </w:p>
-    <w:p>
-      <w:pPr>
-        <w:ind w:left="1440" w:firstLine="0"/>
-        <w:rPr>
-          <w:rFonts w:ascii="Roboto Mono" w:cs="Roboto Mono" w:eastAsia="Roboto Mono" w:hAnsi="Roboto Mono"/>
-          <w:sz w:val="20"/>
-          <w:szCs w:val="20"/>
-          <w:shd w:fill="efefef" w:val="clear"/>
-        </w:rPr>
-      </w:pPr>
-      <w:r>
-        <w:rPr>
-          <w:rFonts w:ascii="Roboto Mono" w:cs="Roboto Mono" w:eastAsia="Roboto Mono" w:hAnsi="Roboto Mono"/>
-          <w:sz w:val="20"/>
-          <w:szCs w:val="20"/>
-          <w:shd w:fill="efefef" w:val="clear"/>
-          <w:rtl w:val="0"/>
-        </w:rPr>
-        <w:t xml:space="preserve">        @(posedge clk);</w:t>
-      </w:r>
-    </w:p>
-    <w:p>
-      <w:pPr>
-        <w:ind w:left="1440" w:firstLine="0"/>
-        <w:rPr>
-          <w:rFonts w:ascii="Roboto Mono" w:cs="Roboto Mono" w:eastAsia="Roboto Mono" w:hAnsi="Roboto Mono"/>
-          <w:sz w:val="20"/>
-          <w:szCs w:val="20"/>
-          <w:shd w:fill="efefef" w:val="clear"/>
-        </w:rPr>
-      </w:pPr>
-      <w:r>
-        <w:rPr>
-          <w:rFonts w:ascii="Roboto Mono" w:cs="Roboto Mono" w:eastAsia="Roboto Mono" w:hAnsi="Roboto Mono"/>
-          <w:sz w:val="20"/>
-          <w:szCs w:val="20"/>
-          <w:shd w:fill="efefef" w:val="clear"/>
-          <w:rtl w:val="0"/>
-        </w:rPr>
-        <w:t xml:space="preserve">        pop = 1;</w:t>
-      </w:r>
-    </w:p>
-    <w:p>
-      <w:pPr>
-        <w:ind w:left="1440" w:firstLine="0"/>
-        <w:rPr>
-          <w:rFonts w:ascii="Roboto Mono" w:cs="Roboto Mono" w:eastAsia="Roboto Mono" w:hAnsi="Roboto Mono"/>
-          <w:sz w:val="20"/>
-          <w:szCs w:val="20"/>
-          <w:shd w:fill="efefef" w:val="clear"/>
-        </w:rPr>
-      </w:pPr>
-      <w:r>
-        <w:rPr>
-          <w:rFonts w:ascii="Roboto Mono" w:cs="Roboto Mono" w:eastAsia="Roboto Mono" w:hAnsi="Roboto Mono"/>
-          <w:sz w:val="20"/>
-          <w:szCs w:val="20"/>
-          <w:shd w:fill="efefef" w:val="clear"/>
-          <w:rtl w:val="0"/>
-        </w:rPr>
-        <w:t xml:space="preserve">        @(posedge clk);</w:t>
-      </w:r>
-    </w:p>
-    <w:p>
-      <w:pPr>
-        <w:ind w:left="1440" w:firstLine="0"/>
-        <w:rPr>
-          <w:rFonts w:ascii="Roboto Mono" w:cs="Roboto Mono" w:eastAsia="Roboto Mono" w:hAnsi="Roboto Mono"/>
-          <w:sz w:val="20"/>
-          <w:szCs w:val="20"/>
-          <w:shd w:fill="efefef" w:val="clear"/>
-        </w:rPr>
-      </w:pPr>
-      <w:r>
-        <w:rPr>
-          <w:rFonts w:ascii="Roboto Mono" w:cs="Roboto Mono" w:eastAsia="Roboto Mono" w:hAnsi="Roboto Mono"/>
-          <w:sz w:val="20"/>
-          <w:szCs w:val="20"/>
-          <w:shd w:fill="efefef" w:val="clear"/>
-          <w:rtl w:val="0"/>
-        </w:rPr>
         <w:t xml:space="preserve">        pop = 0;</w:t>
       </w:r>
     </w:p>
@@ -4351,92 +4852,45 @@
       </w:pPr>
       <w:r>
         <w:rPr>
-          <w:rFonts w:ascii="Roboto Mono" w:cs="Roboto Mono" w:eastAsia="Roboto Mono" w:hAnsi="Roboto Mono"/>
-          <w:sz w:val="20"/>
-          <w:szCs w:val="20"/>
-          <w:shd w:fill="efefef" w:val="clear"/>
-          <w:rtl w:val="0"/>
-        </w:rPr>
-        <w:t xml:space="preserve">        if (!underflow) $display("Error: FIFO should have underflowed");</w:t>
-      </w:r>
-    </w:p>
-    <w:p>
-      <w:pPr>
-        <w:ind w:left="1440" w:firstLine="0"/>
-        <w:rPr>
-          <w:rFonts w:ascii="Roboto Mono" w:cs="Roboto Mono" w:eastAsia="Roboto Mono" w:hAnsi="Roboto Mono"/>
-          <w:sz w:val="20"/>
-          <w:szCs w:val="20"/>
-          <w:shd w:fill="efefef" w:val="clear"/>
-        </w:rPr>
-      </w:pPr>
-      <w:r>
-        <w:rPr>
-          <w:rFonts w:ascii="Roboto Mono" w:cs="Roboto Mono" w:eastAsia="Roboto Mono" w:hAnsi="Roboto Mono"/>
-          <w:sz w:val="20"/>
-          <w:szCs w:val="20"/>
-          <w:shd w:fill="efefef" w:val="clear"/>
-          <w:rtl w:val="0"/>
-        </w:rPr>
-        <w:t xml:space="preserve">        else $display("Passed\n");</w:t>
-      </w:r>
-    </w:p>
-    <w:p>
-      <w:pPr>
-        <w:ind w:left="1440" w:firstLine="0"/>
-        <w:rPr>
-          <w:rFonts w:ascii="Roboto Mono" w:cs="Roboto Mono" w:eastAsia="Roboto Mono" w:hAnsi="Roboto Mono"/>
-          <w:sz w:val="20"/>
-          <w:szCs w:val="20"/>
-          <w:shd w:fill="efefef" w:val="clear"/>
-        </w:rPr>
-      </w:pPr>
-      <w:r>
-        <w:rPr>
-          <w:rtl w:val="0"/>
-        </w:rPr>
-      </w:r>
-    </w:p>
-    <w:p>
-      <w:pPr>
-        <w:ind w:left="1440" w:firstLine="0"/>
-        <w:rPr>
-          <w:rFonts w:ascii="Roboto Mono" w:cs="Roboto Mono" w:eastAsia="Roboto Mono" w:hAnsi="Roboto Mono"/>
-          <w:sz w:val="20"/>
-          <w:szCs w:val="20"/>
-          <w:shd w:fill="efefef" w:val="clear"/>
-        </w:rPr>
-      </w:pPr>
-      <w:r>
-        <w:rPr>
-          <w:rFonts w:ascii="Roboto Mono" w:cs="Roboto Mono" w:eastAsia="Roboto Mono" w:hAnsi="Roboto Mono"/>
-          <w:sz w:val="20"/>
-          <w:szCs w:val="20"/>
-          <w:shd w:fill="efefef" w:val="clear"/>
-          <w:rtl w:val="0"/>
-        </w:rPr>
-        <w:t xml:space="preserve">        // End of test</w:t>
-      </w:r>
-    </w:p>
-    <w:p>
-      <w:pPr>
-        <w:ind w:left="1440" w:firstLine="0"/>
-        <w:rPr>
-          <w:rFonts w:ascii="Roboto Mono" w:cs="Roboto Mono" w:eastAsia="Roboto Mono" w:hAnsi="Roboto Mono"/>
-          <w:sz w:val="20"/>
-          <w:szCs w:val="20"/>
-          <w:shd w:fill="efefef" w:val="clear"/>
-        </w:rPr>
-      </w:pPr>
-      <w:r>
-        <w:rPr>
-          <w:rFonts w:ascii="Roboto Mono" w:cs="Roboto Mono" w:eastAsia="Roboto Mono" w:hAnsi="Roboto Mono"/>
-          <w:sz w:val="20"/>
-          <w:szCs w:val="20"/>
-          <w:shd w:fill="efefef" w:val="clear"/>
-          <w:rtl w:val="0"/>
-        </w:rPr>
-        <w:t xml:space="preserve">        $display("Congratulations, All test cases are now passing\n");</w:t>
+          <w:rtl w:val="0"/>
+        </w:rPr>
+      </w:r>
+    </w:p>
+    <w:p>
+      <w:pPr>
+        <w:ind w:left="1440" w:firstLine="0"/>
+        <w:rPr>
+          <w:rFonts w:ascii="Roboto Mono" w:cs="Roboto Mono" w:eastAsia="Roboto Mono" w:hAnsi="Roboto Mono"/>
+          <w:sz w:val="20"/>
+          <w:szCs w:val="20"/>
+          <w:shd w:fill="efefef" w:val="clear"/>
+        </w:rPr>
+      </w:pPr>
+      <w:r>
+        <w:rPr>
+          <w:rFonts w:ascii="Roboto Mono" w:cs="Roboto Mono" w:eastAsia="Roboto Mono" w:hAnsi="Roboto Mono"/>
+          <w:sz w:val="20"/>
+          <w:szCs w:val="20"/>
+          <w:shd w:fill="efefef" w:val="clear"/>
+          <w:rtl w:val="0"/>
+        </w:rPr>
+        <w:t xml:space="preserve">        repeat(10) @(posedge clk)</w:t>
+      </w:r>
+    </w:p>
+    <w:p>
+      <w:pPr>
+        <w:ind w:left="1440" w:firstLine="0"/>
+        <w:rPr>
+          <w:rFonts w:ascii="Roboto Mono" w:cs="Roboto Mono" w:eastAsia="Roboto Mono" w:hAnsi="Roboto Mono"/>
+          <w:sz w:val="20"/>
+          <w:szCs w:val="20"/>
+          <w:shd w:fill="efefef" w:val="clear"/>
+        </w:rPr>
+      </w:pPr>
+      <w:r>
+        <w:rPr>
+          <w:rtl w:val="0"/>
+        </w:rPr>
       </w:r>
     </w:p>
     <w:p>
@@ -4493,22 +4947,6 @@
       </w:pPr>
       <w:r>
         <w:rPr>
-          <w:rtl w:val="0"/>
-        </w:rPr>
-      </w:r>
-    </w:p>
-    <w:p>
-      <w:pPr>
-        <w:ind w:left="1440" w:firstLine="0"/>
-        <w:rPr>
-          <w:rFonts w:ascii="Roboto Mono" w:cs="Roboto Mono" w:eastAsia="Roboto Mono" w:hAnsi="Roboto Mono"/>
-          <w:sz w:val="20"/>
-          <w:szCs w:val="20"/>
-          <w:shd w:fill="efefef" w:val="clear"/>
-        </w:rPr>
-      </w:pPr>
-      <w:r>
-        <w:rPr>
           <w:rFonts w:ascii="Roboto Mono" w:cs="Roboto Mono" w:eastAsia="Roboto Mono" w:hAnsi="Roboto Mono"/>
           <w:sz w:val="20"/>
           <w:szCs w:val="20"/>
@@ -4516,22 +4954,6 @@
           <w:rtl w:val="0"/>
         </w:rPr>
         <w:t xml:space="preserve">endmodule</w:t>
-      </w:r>
-    </w:p>
-    <w:p>
-      <w:pPr>
-        <w:ind w:left="1440" w:firstLine="0"/>
-        <w:rPr>
-          <w:rFonts w:ascii="Roboto Mono" w:cs="Roboto Mono" w:eastAsia="Roboto Mono" w:hAnsi="Roboto Mono"/>
-          <w:sz w:val="20"/>
-          <w:szCs w:val="20"/>
-          <w:shd w:fill="efefef" w:val="clear"/>
-        </w:rPr>
-      </w:pPr>
-      <w:r>
-        <w:rPr>
-          <w:rtl w:val="0"/>
-        </w:rPr>
       </w:r>
     </w:p>
     <w:p>
@@ -4659,12 +5081,12 @@
           <wp:inline distB="114300" distT="114300" distL="114300" distR="114300">
             <wp:extent cx="5138738" cy="1787029"/>
             <wp:effectExtent b="0" l="0" r="0" t="0"/>
-            <wp:docPr id="3" name="image1.png"/>
+            <wp:docPr id="3" name="image2.png"/>
             <a:graphic>
               <a:graphicData uri="http://schemas.openxmlformats.org/drawingml/2006/picture">
                 <pic:pic>
                   <pic:nvPicPr>
-                    <pic:cNvPr id="0" name="image1.png"/>
+                    <pic:cNvPr id="0" name="image2.png"/>
                     <pic:cNvPicPr preferRelativeResize="0"/>
                   </pic:nvPicPr>
                   <pic:blipFill>
@@ -4728,12 +5150,12 @@
           <wp:inline distB="114300" distT="114300" distL="114300" distR="114300">
             <wp:extent cx="5176838" cy="1800278"/>
             <wp:effectExtent b="0" l="0" r="0" t="0"/>
-            <wp:docPr id="2" name="image5.png"/>
+            <wp:docPr id="2" name="image1.png"/>
             <a:graphic>
               <a:graphicData uri="http://schemas.openxmlformats.org/drawingml/2006/picture">
                 <pic:pic>
                   <pic:nvPicPr>
-                    <pic:cNvPr id="0" name="image5.png"/>
+                    <pic:cNvPr id="0" name="image1.png"/>
                     <pic:cNvPicPr preferRelativeResize="0"/>
                   </pic:nvPicPr>
                   <pic:blipFill>
@@ -4797,12 +5219,12 @@
           <wp:inline distB="114300" distT="114300" distL="114300" distR="114300">
             <wp:extent cx="5176838" cy="1094743"/>
             <wp:effectExtent b="0" l="0" r="0" t="0"/>
-            <wp:docPr id="4" name="image4.png"/>
+            <wp:docPr id="4" name="image5.png"/>
             <a:graphic>
               <a:graphicData uri="http://schemas.openxmlformats.org/drawingml/2006/picture">
                 <pic:pic>
                   <pic:nvPicPr>
-                    <pic:cNvPr id="0" name="image4.png"/>
+                    <pic:cNvPr id="0" name="image5.png"/>
                     <pic:cNvPicPr preferRelativeResize="0"/>
                   </pic:nvPicPr>
                   <pic:blipFill>
@@ -4874,7 +5296,7 @@
       <w:tab/>
       <w:tab/>
       <w:tab/>
-      <w:t xml:space="preserve">           Aug 9, 2024</w:t>
+      <w:t xml:space="preserve">           Aug 16, 2024</w:t>
     </w:r>
     <w:r>
       <w:rPr>

</xml_diff>